<commit_message>
изменено:      "\320\223\320\273\320\260\320\262\320\260 1 \320\242\320\265\320\276\321\200\320\265\321\202\320\270\320\272\320\276.docx"
</commit_message>
<xml_diff>
--- a/Глава 1 Теоретико.docx
+++ b/Глава 1 Теоретико.docx
@@ -5462,7 +5462,29 @@
           <w:sz w:val="28"/>
           <w:szCs w:val="32"/>
         </w:rPr>
-        <w:t>1.2 Методики для измерения эмоционального интеллекта</w:t>
+        <w:t>1.</w:t>
+      </w:r>
+      <w:r>
+        <w:rPr>
+          <w:rFonts w:hint="default" w:ascii="Times New Roman" w:hAnsi="Times New Roman" w:cs="Times New Roman"/>
+          <w:b/>
+          <w:bCs/>
+          <w:sz w:val="28"/>
+          <w:szCs w:val="32"/>
+        </w:rPr>
+        <w:t>4</w:t>
+      </w:r>
+      <w:bookmarkStart w:id="0" w:name="_GoBack"/>
+      <w:bookmarkEnd w:id="0"/>
+      <w:r>
+        <w:rPr>
+          <w:rFonts w:hint="default" w:ascii="Times New Roman" w:hAnsi="Times New Roman" w:cs="Times New Roman"/>
+          <w:b/>
+          <w:bCs/>
+          <w:sz w:val="28"/>
+          <w:szCs w:val="32"/>
+        </w:rPr>
+        <w:t xml:space="preserve"> Методики для измерения эмоционального интеллекта</w:t>
       </w:r>
     </w:p>
     <w:p>
@@ -5564,17 +5586,42 @@
           <w:sz w:val="28"/>
           <w:szCs w:val="28"/>
         </w:rPr>
-        <w:t>Рисунок 1 - С</w:t>
-      </w:r>
-      <w:bookmarkStart w:id="0" w:name="_GoBack"/>
-      <w:bookmarkEnd w:id="0"/>
-      <w:r>
-        <w:rPr>
-          <w:rFonts w:hint="default" w:ascii="Times New Roman" w:hAnsi="Times New Roman" w:cs="Times New Roman"/>
-          <w:sz w:val="28"/>
-          <w:szCs w:val="28"/>
-        </w:rPr>
-        <w:t>хема компонентов эмоционального интеллекта</w:t>
+        <w:t>Рисунок 1 - Схема компонентов эмоционального интеллекта</w:t>
+      </w:r>
+    </w:p>
+    <w:p>
+      <w:pPr>
+        <w:keepNext w:val="0"/>
+        <w:keepLines w:val="0"/>
+        <w:pageBreakBefore w:val="0"/>
+        <w:widowControl/>
+        <w:kinsoku/>
+        <w:wordWrap/>
+        <w:overflowPunct/>
+        <w:topLinePunct w:val="0"/>
+        <w:autoSpaceDE/>
+        <w:autoSpaceDN/>
+        <w:bidi w:val="0"/>
+        <w:adjustRightInd/>
+        <w:snapToGrid/>
+        <w:spacing w:line="360" w:lineRule="auto"/>
+        <w:ind w:left="0" w:leftChars="0" w:right="0" w:rightChars="0" w:firstLine="567" w:firstLineChars="0"/>
+        <w:jc w:val="both"/>
+        <w:textAlignment w:val="auto"/>
+        <w:outlineLvl w:val="9"/>
+        <w:rPr>
+          <w:rFonts w:hint="default" w:ascii="Times New Roman" w:hAnsi="Times New Roman" w:cs="Times New Roman"/>
+          <w:sz w:val="28"/>
+          <w:szCs w:val="28"/>
+        </w:rPr>
+      </w:pPr>
+      <w:r>
+        <w:rPr>
+          <w:rFonts w:hint="default" w:ascii="Times New Roman" w:hAnsi="Times New Roman" w:cs="Times New Roman"/>
+          <w:sz w:val="28"/>
+          <w:szCs w:val="28"/>
+        </w:rPr>
+        <w:t xml:space="preserve">Джон Мэйер и Питер Сэловей выделили четыре компонента эмоционального интеллекта, которые были названы «ветвями». Эти компоненты выстраиваются в иерархию, уровни которых, по предположению авторов, развиваются последовательно в онтогенезе (рисунок 1): Восприятие, оценка и выражение эмоций или же идентификация эмоций. Использование эмоций для повышения эффективности мышления и деятельности. Понимание и анализ эмоций. Сознательное управление эмоциям и для личностного роста и улучшения межличностных отношений. На основе этой иерархической модели авторами был создан первый экспериментальный вариант методики для исследования эмоционального интеллекта - MEIS (Multi-factor Emotion Intelligence Test). Он состоял из 12 субтестов (2-4 субтеста на каждую «ветвь») и включал в себя более C200 вопросов. На вопросы было предложено несколько вариантов ответов. Подсчет баллов производился на основе кон­ сенсуса экспертных оценок или заданного стандарта. Однако этот тест не удовлетворил авторов своими психометрическими показателями в области согласованности по субтестам, и они продол­ жили работу. К 1999 г. к ним присоединился Дэвид Карузо (Mayer, Caruso, Salovey, 1999), и уже в 2002 г. они предложили новый т е с т - MSCEIT V. 2.0. (the Mayer-Salovey-Caruso Emotional Intelligence Test) (Mayer, Salovey &amp; Caruso, 2002). В этом тесте был уже 141 вопрос, всего 8 секций по 2 на каждую «ветвь» - компоненты эмоционального интеллекта. Эта методика оказалась более сбалансированной и не­ противоречивой, показала хорошие психометрические результаты и получила наибольшее распространение. </w:t>
       </w:r>
     </w:p>
     <w:p>

</xml_diff>